<commit_message>
update files of the reviewlogs
</commit_message>
<xml_diff>
--- a/Project_Management/Nadia_Mendes_53175/Code_smells.docx
+++ b/Project_Management/Nadia_Mendes_53175/Code_smells.docx
@@ -259,70 +259,52 @@
         <w:rPr>
           <w:sz w:val="24"/>
           <w:szCs w:val="24"/>
-        </w:rPr>
-      </w:pPr>
-      <w:r>
-        <w:rPr>
-          <w:sz w:val="24"/>
-          <w:szCs w:val="24"/>
-        </w:rPr>
-        <w:t xml:space="preserve">O método </w:t>
-      </w:r>
-      <w:proofErr w:type="spellStart"/>
-      <w:r>
-        <w:rPr>
-          <w:i/>
-          <w:iCs/>
-          <w:sz w:val="24"/>
-          <w:szCs w:val="24"/>
+          <w:lang w:val="en-US"/>
+        </w:rPr>
+      </w:pPr>
+      <w:r>
+        <w:rPr>
+          <w:sz w:val="24"/>
+          <w:szCs w:val="24"/>
+          <w:lang w:val="en-US"/>
+        </w:rPr>
+        <w:t>The</w:t>
+      </w:r>
+      <w:r>
+        <w:rPr>
+          <w:sz w:val="24"/>
+          <w:szCs w:val="24"/>
+          <w:lang w:val="en-US"/>
+        </w:rPr>
+        <w:t xml:space="preserve"> method</w:t>
+      </w:r>
+      <w:r>
+        <w:rPr>
+          <w:sz w:val="24"/>
+          <w:szCs w:val="24"/>
+          <w:lang w:val="en-US"/>
+        </w:rPr>
+        <w:t xml:space="preserve"> </w:t>
+      </w:r>
+      <w:proofErr w:type="spellStart"/>
+      <w:r>
+        <w:rPr>
+          <w:i/>
+          <w:iCs/>
+          <w:sz w:val="24"/>
+          <w:szCs w:val="24"/>
+          <w:lang w:val="en-US"/>
         </w:rPr>
         <w:t>moveToDestination</w:t>
       </w:r>
       <w:proofErr w:type="spellEnd"/>
       <w:r>
         <w:rPr>
-          <w:sz w:val="24"/>
-          <w:szCs w:val="24"/>
-        </w:rPr>
-        <w:t xml:space="preserve"> presente na classe </w:t>
-      </w:r>
-      <w:r>
-        <w:rPr>
-          <w:i/>
-          <w:iCs/>
-          <w:sz w:val="24"/>
-          <w:szCs w:val="24"/>
-        </w:rPr>
-        <w:t>InGameController.java</w:t>
-      </w:r>
-      <w:r>
-        <w:rPr>
-          <w:sz w:val="24"/>
-          <w:szCs w:val="24"/>
-        </w:rPr>
-        <w:t xml:space="preserve"> contida no package </w:t>
-      </w:r>
-      <w:proofErr w:type="spellStart"/>
-      <w:r>
-        <w:rPr>
-          <w:i/>
-          <w:iCs/>
-          <w:kern w:val="0"/>
-          <w:sz w:val="24"/>
-          <w:szCs w:val="24"/>
-          <w14:ligatures w14:val="none"/>
-        </w:rPr>
-        <w:t>src.net.sf.freecol.client.control</w:t>
-      </w:r>
-      <w:proofErr w:type="spellEnd"/>
-      <w:r>
-        <w:rPr>
-          <w:i/>
-          <w:iCs/>
-          <w:kern w:val="0"/>
-          <w:sz w:val="24"/>
-          <w:szCs w:val="24"/>
-          <w14:ligatures w14:val="none"/>
+          <w:i/>
+          <w:iCs/>
+          <w:sz w:val="24"/>
+          <w:szCs w:val="24"/>
+          <w:lang w:val="en-US"/>
         </w:rPr>
         <w:t xml:space="preserve"> </w:t>
       </w:r>
@@ -330,56 +312,59 @@
         <w:rPr>
           <w:sz w:val="24"/>
           <w:szCs w:val="24"/>
-        </w:rPr>
-        <w:t xml:space="preserve">, é um método extremamente longo, este inicia-se na linha 1196 e acaba na linha 1256, contendo 60 linhas de código. O código alem de ser extenso verifica-se também, que contém muita lógica. Assim sendo verifica-se o </w:t>
-      </w:r>
-      <w:proofErr w:type="spellStart"/>
-      <w:r>
-        <w:rPr>
-          <w:sz w:val="24"/>
-          <w:szCs w:val="24"/>
-        </w:rPr>
-        <w:t>code</w:t>
-      </w:r>
-      <w:proofErr w:type="spellEnd"/>
-      <w:r>
-        <w:rPr>
-          <w:sz w:val="24"/>
-          <w:szCs w:val="24"/>
-        </w:rPr>
-        <w:t xml:space="preserve"> </w:t>
-      </w:r>
-      <w:proofErr w:type="spellStart"/>
-      <w:r>
-        <w:rPr>
-          <w:sz w:val="24"/>
-          <w:szCs w:val="24"/>
-        </w:rPr>
-        <w:t>smell</w:t>
-      </w:r>
-      <w:proofErr w:type="spellEnd"/>
-      <w:r>
-        <w:rPr>
-          <w:sz w:val="24"/>
-          <w:szCs w:val="24"/>
-        </w:rPr>
-        <w:t xml:space="preserve"> Long </w:t>
-      </w:r>
-      <w:proofErr w:type="spellStart"/>
-      <w:r>
-        <w:rPr>
-          <w:sz w:val="24"/>
-          <w:szCs w:val="24"/>
-        </w:rPr>
-        <w:t>Method</w:t>
-      </w:r>
-      <w:proofErr w:type="spellEnd"/>
-      <w:r>
-        <w:rPr>
-          <w:sz w:val="24"/>
-          <w:szCs w:val="24"/>
-        </w:rPr>
-        <w:t xml:space="preserve">. </w:t>
+          <w:lang w:val="en-US"/>
+        </w:rPr>
+        <w:t xml:space="preserve">present in </w:t>
+      </w:r>
+      <w:r>
+        <w:rPr>
+          <w:i/>
+          <w:iCs/>
+          <w:sz w:val="24"/>
+          <w:szCs w:val="24"/>
+          <w:lang w:val="en-US"/>
+        </w:rPr>
+        <w:t>the InGameController.java</w:t>
+      </w:r>
+      <w:r>
+        <w:rPr>
+          <w:sz w:val="24"/>
+          <w:szCs w:val="24"/>
+          <w:lang w:val="en-US"/>
+        </w:rPr>
+        <w:t xml:space="preserve"> class contained in the </w:t>
+      </w:r>
+      <w:proofErr w:type="spellStart"/>
+      <w:proofErr w:type="gramStart"/>
+      <w:r>
+        <w:rPr>
+          <w:i/>
+          <w:iCs/>
+          <w:sz w:val="24"/>
+          <w:szCs w:val="24"/>
+          <w:lang w:val="en-US"/>
+        </w:rPr>
+        <w:t>src.net.sf.freecol</w:t>
+      </w:r>
+      <w:proofErr w:type="gramEnd"/>
+      <w:r>
+        <w:rPr>
+          <w:i/>
+          <w:iCs/>
+          <w:sz w:val="24"/>
+          <w:szCs w:val="24"/>
+          <w:lang w:val="en-US"/>
+        </w:rPr>
+        <w:t>.client.control</w:t>
+      </w:r>
+      <w:proofErr w:type="spellEnd"/>
+      <w:r>
+        <w:rPr>
+          <w:sz w:val="24"/>
+          <w:szCs w:val="24"/>
+          <w:lang w:val="en-US"/>
+        </w:rPr>
+        <w:t xml:space="preserve"> package is an extremely long method, it starts on line 1196 and ends on line 1256, containing 60 lines of code. The code, in addition to being extensive, also contains a lot of logic. Therefore, the Long Method code smell is verified.</w:t>
       </w:r>
     </w:p>
     <w:p>
@@ -388,30 +373,34 @@
         <w:rPr>
           <w:sz w:val="24"/>
           <w:szCs w:val="24"/>
-        </w:rPr>
-      </w:pPr>
-      <w:r>
-        <w:rPr>
-          <w:sz w:val="24"/>
-          <w:szCs w:val="24"/>
-        </w:rPr>
-        <w:t xml:space="preserve">Uma solução possível a este problema seria dividirmos este método em </w:t>
-      </w:r>
-      <w:proofErr w:type="spellStart"/>
-      <w:r>
-        <w:rPr>
-          <w:sz w:val="24"/>
-          <w:szCs w:val="24"/>
-        </w:rPr>
-        <w:t>submétodos</w:t>
-      </w:r>
-      <w:proofErr w:type="spellEnd"/>
-      <w:r>
-        <w:rPr>
-          <w:sz w:val="24"/>
-          <w:szCs w:val="24"/>
-        </w:rPr>
-        <w:t xml:space="preserve">  mais pequenos e simples. Isto tronaria claramente o código mais fácil de ler e manter.</w:t>
+          <w:lang w:val="en-US"/>
+        </w:rPr>
+      </w:pPr>
+      <w:r>
+        <w:rPr>
+          <w:sz w:val="24"/>
+          <w:szCs w:val="24"/>
+          <w:lang w:val="en-US"/>
+        </w:rPr>
+        <w:t xml:space="preserve">A possible solution to this problem would be to divide this method into smaller and simpler </w:t>
+      </w:r>
+      <w:proofErr w:type="spellStart"/>
+      <w:r>
+        <w:rPr>
+          <w:sz w:val="24"/>
+          <w:szCs w:val="24"/>
+          <w:lang w:val="en-US"/>
+        </w:rPr>
+        <w:t>submethods</w:t>
+      </w:r>
+      <w:proofErr w:type="spellEnd"/>
+      <w:r>
+        <w:rPr>
+          <w:sz w:val="24"/>
+          <w:szCs w:val="24"/>
+          <w:lang w:val="en-US"/>
+        </w:rPr>
+        <w:t>. This would clearly make the code easier to read and maintain.</w:t>
       </w:r>
     </w:p>
     <w:p>
@@ -564,274 +553,251 @@
         <w:rPr>
           <w:sz w:val="24"/>
           <w:szCs w:val="24"/>
-        </w:rPr>
-      </w:pPr>
-      <w:r>
-        <w:rPr>
-          <w:sz w:val="24"/>
-          <w:szCs w:val="24"/>
-        </w:rPr>
-        <w:t>Fig</w:t>
-      </w:r>
-      <w:r>
-        <w:rPr>
-          <w:sz w:val="24"/>
-          <w:szCs w:val="24"/>
-        </w:rPr>
-        <w:t xml:space="preserve">. </w:t>
-      </w:r>
-      <w:r>
-        <w:rPr>
-          <w:sz w:val="24"/>
-          <w:szCs w:val="24"/>
-        </w:rPr>
-        <w:t>1</w:t>
-      </w:r>
-      <w:r>
-        <w:rPr>
-          <w:sz w:val="24"/>
-          <w:szCs w:val="24"/>
-        </w:rPr>
-        <w:t xml:space="preserve"> a </w:t>
-      </w:r>
-      <w:r>
-        <w:rPr>
-          <w:sz w:val="24"/>
-          <w:szCs w:val="24"/>
-        </w:rPr>
-        <w:t>3</w:t>
-      </w:r>
-      <w:r>
-        <w:rPr>
-          <w:sz w:val="24"/>
-          <w:szCs w:val="24"/>
-        </w:rPr>
-        <w:t xml:space="preserve"> Representam </w:t>
-      </w:r>
-      <w:r>
-        <w:rPr>
-          <w:sz w:val="24"/>
-          <w:szCs w:val="24"/>
-        </w:rPr>
-        <w:t xml:space="preserve">o método </w:t>
-      </w:r>
-      <w:proofErr w:type="spellStart"/>
-      <w:r>
-        <w:rPr>
-          <w:i/>
-          <w:iCs/>
-          <w:sz w:val="24"/>
-          <w:szCs w:val="24"/>
+          <w:lang w:val="en-US"/>
+        </w:rPr>
+      </w:pPr>
+      <w:r>
+        <w:rPr>
+          <w:sz w:val="24"/>
+          <w:szCs w:val="24"/>
+          <w:lang w:val="en-US"/>
+        </w:rPr>
+        <w:t xml:space="preserve">Fig. 1 to 3 Represent the </w:t>
+      </w:r>
+      <w:proofErr w:type="spellStart"/>
+      <w:r>
+        <w:rPr>
+          <w:i/>
+          <w:iCs/>
+          <w:sz w:val="24"/>
+          <w:szCs w:val="24"/>
+          <w:lang w:val="en-US"/>
         </w:rPr>
         <w:t>moveToDestination</w:t>
       </w:r>
       <w:proofErr w:type="spellEnd"/>
       <w:r>
         <w:rPr>
-          <w:i/>
-          <w:iCs/>
-          <w:sz w:val="24"/>
-          <w:szCs w:val="24"/>
-        </w:rPr>
-        <w:t xml:space="preserve"> </w:t>
-      </w:r>
-      <w:r>
-        <w:rPr>
-          <w:sz w:val="24"/>
-          <w:szCs w:val="24"/>
-        </w:rPr>
-        <w:t>na sua totalidade.</w:t>
-      </w:r>
-    </w:p>
-    <w:p>
-      <w:pPr>
-        <w:rPr>
-          <w:sz w:val="24"/>
-          <w:szCs w:val="24"/>
-        </w:rPr>
-      </w:pPr>
-    </w:p>
-    <w:p>
-      <w:pPr>
-        <w:rPr>
-          <w:sz w:val="24"/>
-          <w:szCs w:val="24"/>
-        </w:rPr>
-      </w:pPr>
-    </w:p>
-    <w:p>
-      <w:pPr>
-        <w:rPr>
-          <w:sz w:val="24"/>
-          <w:szCs w:val="24"/>
-        </w:rPr>
-      </w:pPr>
-    </w:p>
-    <w:p>
-      <w:pPr>
-        <w:rPr>
-          <w:sz w:val="24"/>
-          <w:szCs w:val="24"/>
-        </w:rPr>
-      </w:pPr>
-    </w:p>
-    <w:p>
-      <w:pPr>
-        <w:rPr>
-          <w:sz w:val="24"/>
-          <w:szCs w:val="24"/>
-        </w:rPr>
-      </w:pPr>
-    </w:p>
-    <w:p>
-      <w:pPr>
-        <w:rPr>
-          <w:sz w:val="24"/>
-          <w:szCs w:val="24"/>
-        </w:rPr>
-      </w:pPr>
-    </w:p>
-    <w:p>
-      <w:pPr>
-        <w:rPr>
-          <w:sz w:val="24"/>
-          <w:szCs w:val="24"/>
-        </w:rPr>
-      </w:pPr>
-    </w:p>
-    <w:p>
-      <w:pPr>
-        <w:rPr>
-          <w:sz w:val="24"/>
-          <w:szCs w:val="24"/>
-        </w:rPr>
-      </w:pPr>
-    </w:p>
-    <w:p>
-      <w:pPr>
-        <w:rPr>
-          <w:sz w:val="24"/>
-          <w:szCs w:val="24"/>
-        </w:rPr>
-      </w:pPr>
-    </w:p>
-    <w:p>
-      <w:pPr>
-        <w:rPr>
-          <w:sz w:val="24"/>
-          <w:szCs w:val="24"/>
-        </w:rPr>
-      </w:pPr>
-    </w:p>
-    <w:p>
-      <w:pPr>
-        <w:rPr>
-          <w:sz w:val="24"/>
-          <w:szCs w:val="24"/>
-        </w:rPr>
-      </w:pPr>
-    </w:p>
-    <w:p>
-      <w:pPr>
-        <w:rPr>
-          <w:sz w:val="24"/>
-          <w:szCs w:val="24"/>
-        </w:rPr>
-      </w:pPr>
-    </w:p>
-    <w:p>
-      <w:pPr>
-        <w:rPr>
-          <w:sz w:val="24"/>
-          <w:szCs w:val="24"/>
-        </w:rPr>
-      </w:pPr>
-    </w:p>
-    <w:p>
-      <w:pPr>
-        <w:rPr>
-          <w:sz w:val="24"/>
-          <w:szCs w:val="24"/>
-        </w:rPr>
-      </w:pPr>
-    </w:p>
-    <w:p>
-      <w:pPr>
-        <w:rPr>
-          <w:sz w:val="24"/>
-          <w:szCs w:val="24"/>
-        </w:rPr>
-      </w:pPr>
-    </w:p>
-    <w:p>
-      <w:pPr>
-        <w:rPr>
-          <w:sz w:val="24"/>
-          <w:szCs w:val="24"/>
-        </w:rPr>
-      </w:pPr>
-    </w:p>
-    <w:p>
-      <w:pPr>
-        <w:rPr>
-          <w:sz w:val="24"/>
-          <w:szCs w:val="24"/>
-        </w:rPr>
-      </w:pPr>
-    </w:p>
-    <w:p>
-      <w:pPr>
-        <w:rPr>
-          <w:sz w:val="24"/>
-          <w:szCs w:val="24"/>
-        </w:rPr>
-      </w:pPr>
-    </w:p>
-    <w:p>
-      <w:pPr>
-        <w:rPr>
-          <w:sz w:val="24"/>
-          <w:szCs w:val="24"/>
-        </w:rPr>
-      </w:pPr>
-    </w:p>
-    <w:p>
-      <w:pPr>
-        <w:rPr>
-          <w:sz w:val="24"/>
-          <w:szCs w:val="24"/>
-        </w:rPr>
-      </w:pPr>
-    </w:p>
-    <w:p>
-      <w:pPr>
-        <w:rPr>
-          <w:sz w:val="24"/>
-          <w:szCs w:val="24"/>
-        </w:rPr>
-      </w:pPr>
-    </w:p>
-    <w:p>
-      <w:pPr>
-        <w:rPr>
-          <w:sz w:val="24"/>
-          <w:szCs w:val="24"/>
-        </w:rPr>
-      </w:pPr>
-    </w:p>
-    <w:p>
-      <w:pPr>
-        <w:rPr>
-          <w:sz w:val="24"/>
-          <w:szCs w:val="24"/>
-        </w:rPr>
-      </w:pPr>
-    </w:p>
-    <w:p>
-      <w:pPr>
-        <w:rPr>
-          <w:sz w:val="24"/>
-          <w:szCs w:val="24"/>
+          <w:sz w:val="24"/>
+          <w:szCs w:val="24"/>
+          <w:lang w:val="en-US"/>
+        </w:rPr>
+        <w:t xml:space="preserve"> method in its entirety.</w:t>
+      </w:r>
+    </w:p>
+    <w:p>
+      <w:pPr>
+        <w:rPr>
+          <w:sz w:val="24"/>
+          <w:szCs w:val="24"/>
+          <w:lang w:val="en-US"/>
+        </w:rPr>
+      </w:pPr>
+    </w:p>
+    <w:p>
+      <w:pPr>
+        <w:rPr>
+          <w:sz w:val="24"/>
+          <w:szCs w:val="24"/>
+          <w:lang w:val="en-US"/>
+        </w:rPr>
+      </w:pPr>
+    </w:p>
+    <w:p>
+      <w:pPr>
+        <w:rPr>
+          <w:sz w:val="24"/>
+          <w:szCs w:val="24"/>
+          <w:lang w:val="en-US"/>
+        </w:rPr>
+      </w:pPr>
+    </w:p>
+    <w:p>
+      <w:pPr>
+        <w:rPr>
+          <w:sz w:val="24"/>
+          <w:szCs w:val="24"/>
+          <w:lang w:val="en-US"/>
+        </w:rPr>
+      </w:pPr>
+    </w:p>
+    <w:p>
+      <w:pPr>
+        <w:rPr>
+          <w:sz w:val="24"/>
+          <w:szCs w:val="24"/>
+          <w:lang w:val="en-US"/>
+        </w:rPr>
+      </w:pPr>
+    </w:p>
+    <w:p>
+      <w:pPr>
+        <w:rPr>
+          <w:sz w:val="24"/>
+          <w:szCs w:val="24"/>
+          <w:lang w:val="en-US"/>
+        </w:rPr>
+      </w:pPr>
+    </w:p>
+    <w:p>
+      <w:pPr>
+        <w:rPr>
+          <w:sz w:val="24"/>
+          <w:szCs w:val="24"/>
+          <w:lang w:val="en-US"/>
+        </w:rPr>
+      </w:pPr>
+    </w:p>
+    <w:p>
+      <w:pPr>
+        <w:rPr>
+          <w:sz w:val="24"/>
+          <w:szCs w:val="24"/>
+          <w:lang w:val="en-US"/>
+        </w:rPr>
+      </w:pPr>
+    </w:p>
+    <w:p>
+      <w:pPr>
+        <w:rPr>
+          <w:sz w:val="24"/>
+          <w:szCs w:val="24"/>
+          <w:lang w:val="en-US"/>
+        </w:rPr>
+      </w:pPr>
+    </w:p>
+    <w:p>
+      <w:pPr>
+        <w:rPr>
+          <w:sz w:val="24"/>
+          <w:szCs w:val="24"/>
+          <w:lang w:val="en-US"/>
+        </w:rPr>
+      </w:pPr>
+    </w:p>
+    <w:p>
+      <w:pPr>
+        <w:rPr>
+          <w:sz w:val="24"/>
+          <w:szCs w:val="24"/>
+          <w:lang w:val="en-US"/>
+        </w:rPr>
+      </w:pPr>
+    </w:p>
+    <w:p>
+      <w:pPr>
+        <w:rPr>
+          <w:sz w:val="24"/>
+          <w:szCs w:val="24"/>
+          <w:lang w:val="en-US"/>
+        </w:rPr>
+      </w:pPr>
+    </w:p>
+    <w:p>
+      <w:pPr>
+        <w:rPr>
+          <w:sz w:val="24"/>
+          <w:szCs w:val="24"/>
+          <w:lang w:val="en-US"/>
+        </w:rPr>
+      </w:pPr>
+    </w:p>
+    <w:p>
+      <w:pPr>
+        <w:rPr>
+          <w:sz w:val="24"/>
+          <w:szCs w:val="24"/>
+          <w:lang w:val="en-US"/>
+        </w:rPr>
+      </w:pPr>
+    </w:p>
+    <w:p>
+      <w:pPr>
+        <w:rPr>
+          <w:sz w:val="24"/>
+          <w:szCs w:val="24"/>
+          <w:lang w:val="en-US"/>
+        </w:rPr>
+      </w:pPr>
+    </w:p>
+    <w:p>
+      <w:pPr>
+        <w:rPr>
+          <w:sz w:val="24"/>
+          <w:szCs w:val="24"/>
+          <w:lang w:val="en-US"/>
+        </w:rPr>
+      </w:pPr>
+    </w:p>
+    <w:p>
+      <w:pPr>
+        <w:rPr>
+          <w:sz w:val="24"/>
+          <w:szCs w:val="24"/>
+          <w:lang w:val="en-US"/>
+        </w:rPr>
+      </w:pPr>
+    </w:p>
+    <w:p>
+      <w:pPr>
+        <w:rPr>
+          <w:sz w:val="24"/>
+          <w:szCs w:val="24"/>
+          <w:lang w:val="en-US"/>
+        </w:rPr>
+      </w:pPr>
+    </w:p>
+    <w:p>
+      <w:pPr>
+        <w:rPr>
+          <w:sz w:val="24"/>
+          <w:szCs w:val="24"/>
+          <w:lang w:val="en-US"/>
+        </w:rPr>
+      </w:pPr>
+    </w:p>
+    <w:p>
+      <w:pPr>
+        <w:rPr>
+          <w:sz w:val="24"/>
+          <w:szCs w:val="24"/>
+          <w:lang w:val="en-US"/>
+        </w:rPr>
+      </w:pPr>
+    </w:p>
+    <w:p>
+      <w:pPr>
+        <w:rPr>
+          <w:sz w:val="24"/>
+          <w:szCs w:val="24"/>
+          <w:lang w:val="en-US"/>
+        </w:rPr>
+      </w:pPr>
+    </w:p>
+    <w:p>
+      <w:pPr>
+        <w:rPr>
+          <w:sz w:val="24"/>
+          <w:szCs w:val="24"/>
+          <w:lang w:val="en-US"/>
+        </w:rPr>
+      </w:pPr>
+    </w:p>
+    <w:p>
+      <w:pPr>
+        <w:rPr>
+          <w:sz w:val="24"/>
+          <w:szCs w:val="24"/>
+          <w:lang w:val="en-US"/>
+        </w:rPr>
+      </w:pPr>
+    </w:p>
+    <w:p>
+      <w:pPr>
+        <w:rPr>
+          <w:sz w:val="24"/>
+          <w:szCs w:val="24"/>
+          <w:lang w:val="en-US"/>
         </w:rPr>
       </w:pPr>
     </w:p>
@@ -884,25 +850,29 @@
     </w:p>
     <w:p>
       <w:pPr>
-        <w:rPr>
-          <w:sz w:val="24"/>
-          <w:szCs w:val="24"/>
-        </w:rPr>
-      </w:pPr>
-      <w:r>
-        <w:rPr>
-          <w:sz w:val="24"/>
-          <w:szCs w:val="24"/>
-        </w:rPr>
-        <w:t xml:space="preserve">Ao analisarmos a classe </w:t>
-      </w:r>
-      <w:proofErr w:type="spellStart"/>
-      <w:r>
-        <w:rPr>
-          <w:i/>
-          <w:iCs/>
-          <w:sz w:val="24"/>
-          <w:szCs w:val="24"/>
+        <w:pStyle w:val="PargrafodaLista"/>
+        <w:rPr>
+          <w:sz w:val="24"/>
+          <w:szCs w:val="24"/>
+          <w:lang w:val="en-US"/>
+        </w:rPr>
+      </w:pPr>
+      <w:r>
+        <w:rPr>
+          <w:sz w:val="24"/>
+          <w:szCs w:val="24"/>
+          <w:lang w:val="en-US"/>
+        </w:rPr>
+        <w:t xml:space="preserve">When we analyze the </w:t>
+      </w:r>
+      <w:proofErr w:type="spellStart"/>
+      <w:r>
+        <w:rPr>
+          <w:i/>
+          <w:iCs/>
+          <w:sz w:val="24"/>
+          <w:szCs w:val="24"/>
+          <w:lang w:val="en-US"/>
         </w:rPr>
         <w:t>InGameController</w:t>
       </w:r>
@@ -911,109 +881,50 @@
         <w:rPr>
           <w:sz w:val="24"/>
           <w:szCs w:val="24"/>
-        </w:rPr>
-        <w:t xml:space="preserve"> presente no package </w:t>
-      </w:r>
-      <w:proofErr w:type="spellStart"/>
-      <w:r>
-        <w:rPr>
-          <w:i/>
-          <w:iCs/>
-          <w:kern w:val="0"/>
-          <w:sz w:val="24"/>
-          <w:szCs w:val="24"/>
-          <w14:ligatures w14:val="none"/>
-        </w:rPr>
-        <w:t>src.net.sf.freecol.client.control</w:t>
-      </w:r>
-      <w:proofErr w:type="spellEnd"/>
-      <w:r>
-        <w:rPr>
-          <w:i/>
-          <w:iCs/>
-          <w:kern w:val="0"/>
-          <w:sz w:val="24"/>
-          <w:szCs w:val="24"/>
-          <w14:ligatures w14:val="none"/>
-        </w:rPr>
-        <w:t xml:space="preserve"> </w:t>
-      </w:r>
-      <w:r>
-        <w:rPr>
-          <w:sz w:val="24"/>
-          <w:szCs w:val="24"/>
-        </w:rPr>
-        <w:t xml:space="preserve">verificamos que a classes possui muitas responsabilidades e métodos, sendo uma classe extremamente longa, contendo um total de 5387 linhas. Deste modo verificamos estar na presença do </w:t>
-      </w:r>
-      <w:proofErr w:type="spellStart"/>
-      <w:r>
-        <w:rPr>
-          <w:sz w:val="24"/>
-          <w:szCs w:val="24"/>
-        </w:rPr>
-        <w:t>code</w:t>
-      </w:r>
-      <w:proofErr w:type="spellEnd"/>
-      <w:r>
-        <w:rPr>
-          <w:sz w:val="24"/>
-          <w:szCs w:val="24"/>
-        </w:rPr>
-        <w:t xml:space="preserve"> </w:t>
-      </w:r>
-      <w:proofErr w:type="spellStart"/>
-      <w:r>
-        <w:rPr>
-          <w:sz w:val="24"/>
-          <w:szCs w:val="24"/>
-        </w:rPr>
-        <w:t>smell</w:t>
-      </w:r>
-      <w:proofErr w:type="spellEnd"/>
-      <w:r>
-        <w:rPr>
-          <w:sz w:val="24"/>
-          <w:szCs w:val="24"/>
-        </w:rPr>
-        <w:t xml:space="preserve"> </w:t>
-      </w:r>
-      <w:proofErr w:type="spellStart"/>
-      <w:r>
-        <w:rPr>
-          <w:sz w:val="24"/>
-          <w:szCs w:val="24"/>
-        </w:rPr>
-        <w:t>large</w:t>
-      </w:r>
-      <w:proofErr w:type="spellEnd"/>
-      <w:r>
-        <w:rPr>
-          <w:sz w:val="24"/>
-          <w:szCs w:val="24"/>
-        </w:rPr>
-        <w:t xml:space="preserve"> </w:t>
-      </w:r>
-      <w:proofErr w:type="spellStart"/>
-      <w:r>
-        <w:rPr>
-          <w:sz w:val="24"/>
-          <w:szCs w:val="24"/>
-        </w:rPr>
-        <w:t>class</w:t>
-      </w:r>
-      <w:proofErr w:type="spellEnd"/>
-      <w:r>
-        <w:rPr>
-          <w:sz w:val="24"/>
-          <w:szCs w:val="24"/>
-        </w:rPr>
-        <w:t xml:space="preserve">. Uma solução seria dividir esta classe em classes menores, cada uma com uma única responsabilidade. Por exemplo os métodos que nesta classe lidam com o movimento de unidades, tais como </w:t>
-      </w:r>
-      <w:proofErr w:type="spellStart"/>
-      <w:r>
-        <w:rPr>
-          <w:sz w:val="24"/>
-          <w:szCs w:val="24"/>
+          <w:lang w:val="en-US"/>
+        </w:rPr>
+        <w:t xml:space="preserve"> class present in the </w:t>
+      </w:r>
+      <w:proofErr w:type="spellStart"/>
+      <w:proofErr w:type="gramStart"/>
+      <w:r>
+        <w:rPr>
+          <w:i/>
+          <w:iCs/>
+          <w:sz w:val="24"/>
+          <w:szCs w:val="24"/>
+          <w:lang w:val="en-US"/>
+        </w:rPr>
+        <w:t>src.net.sf.freecol</w:t>
+      </w:r>
+      <w:proofErr w:type="gramEnd"/>
+      <w:r>
+        <w:rPr>
+          <w:i/>
+          <w:iCs/>
+          <w:sz w:val="24"/>
+          <w:szCs w:val="24"/>
+          <w:lang w:val="en-US"/>
+        </w:rPr>
+        <w:t>.client.control</w:t>
+      </w:r>
+      <w:proofErr w:type="spellEnd"/>
+      <w:r>
+        <w:rPr>
+          <w:sz w:val="24"/>
+          <w:szCs w:val="24"/>
+          <w:lang w:val="en-US"/>
+        </w:rPr>
+        <w:t xml:space="preserve"> package, we see that the class has many responsibilities and methods, being an extremely long class, containing a total of 5387 lines. This way we verify that we are in the presence of the large class code smell. One solution would be to split this class into smaller classes, each with a single responsibility. For example, the methods that in this class deal with the movement of units, such as </w:t>
+      </w:r>
+      <w:proofErr w:type="spellStart"/>
+      <w:r>
+        <w:rPr>
+          <w:i/>
+          <w:iCs/>
+          <w:sz w:val="24"/>
+          <w:szCs w:val="24"/>
+          <w:lang w:val="en-US"/>
         </w:rPr>
         <w:t>moveToDestination</w:t>
       </w:r>
@@ -1022,14 +933,18 @@
         <w:rPr>
           <w:sz w:val="24"/>
           <w:szCs w:val="24"/>
+          <w:lang w:val="en-US"/>
         </w:rPr>
         <w:t xml:space="preserve">, </w:t>
       </w:r>
       <w:proofErr w:type="spellStart"/>
       <w:r>
         <w:rPr>
-          <w:sz w:val="24"/>
-          <w:szCs w:val="24"/>
+          <w:i/>
+          <w:iCs/>
+          <w:sz w:val="24"/>
+          <w:szCs w:val="24"/>
+          <w:lang w:val="en-US"/>
         </w:rPr>
         <w:t>movePath</w:t>
       </w:r>
@@ -1038,14 +953,18 @@
         <w:rPr>
           <w:sz w:val="24"/>
           <w:szCs w:val="24"/>
-        </w:rPr>
-        <w:t xml:space="preserve"> e </w:t>
-      </w:r>
-      <w:proofErr w:type="spellStart"/>
-      <w:r>
-        <w:rPr>
-          <w:sz w:val="24"/>
-          <w:szCs w:val="24"/>
+          <w:lang w:val="en-US"/>
+        </w:rPr>
+        <w:t xml:space="preserve"> and </w:t>
+      </w:r>
+      <w:proofErr w:type="spellStart"/>
+      <w:r>
+        <w:rPr>
+          <w:i/>
+          <w:iCs/>
+          <w:sz w:val="24"/>
+          <w:szCs w:val="24"/>
+          <w:lang w:val="en-US"/>
         </w:rPr>
         <w:t>moveDirection</w:t>
       </w:r>
@@ -1054,8 +973,9 @@
         <w:rPr>
           <w:sz w:val="24"/>
           <w:szCs w:val="24"/>
-        </w:rPr>
-        <w:t>, poderiam ser colocados numa nova classe, que apenas lidasse com o movimento das unidades.</w:t>
+          <w:lang w:val="en-US"/>
+        </w:rPr>
+        <w:t>, could be placed in a new class, which only deals with the movement of units.</w:t>
       </w:r>
     </w:p>
     <w:p>
@@ -1111,57 +1031,25 @@
         <w:rPr>
           <w:sz w:val="24"/>
           <w:szCs w:val="24"/>
-        </w:rPr>
-      </w:pPr>
-      <w:r>
-        <w:rPr>
-          <w:sz w:val="24"/>
-          <w:szCs w:val="24"/>
-        </w:rPr>
-        <w:t>Fig</w:t>
-      </w:r>
-      <w:r>
-        <w:rPr>
-          <w:sz w:val="24"/>
-          <w:szCs w:val="24"/>
-        </w:rPr>
-        <w:t>.4</w:t>
-      </w:r>
-      <w:r>
-        <w:rPr>
-          <w:sz w:val="24"/>
-          <w:szCs w:val="24"/>
-        </w:rPr>
-        <w:t xml:space="preserve"> Representa</w:t>
-      </w:r>
-      <w:r>
-        <w:rPr>
-          <w:sz w:val="24"/>
-          <w:szCs w:val="24"/>
-        </w:rPr>
-        <w:t xml:space="preserve"> parte</w:t>
-      </w:r>
-      <w:r>
-        <w:rPr>
-          <w:sz w:val="24"/>
-          <w:szCs w:val="24"/>
-        </w:rPr>
-        <w:t xml:space="preserve"> </w:t>
-      </w:r>
-      <w:r>
-        <w:rPr>
-          <w:sz w:val="24"/>
-          <w:szCs w:val="24"/>
-        </w:rPr>
-        <w:t xml:space="preserve">do método </w:t>
-      </w:r>
-      <w:proofErr w:type="spellStart"/>
-      <w:r>
-        <w:rPr>
-          <w:i/>
-          <w:iCs/>
-          <w:sz w:val="24"/>
-          <w:szCs w:val="24"/>
+          <w:lang w:val="en-US"/>
+        </w:rPr>
+      </w:pPr>
+      <w:r>
+        <w:rPr>
+          <w:sz w:val="24"/>
+          <w:szCs w:val="24"/>
+          <w:lang w:val="en-US"/>
+        </w:rPr>
+        <w:t xml:space="preserve">Fig.4 Represents part of the </w:t>
+      </w:r>
+      <w:proofErr w:type="spellStart"/>
+      <w:r>
+        <w:rPr>
+          <w:i/>
+          <w:iCs/>
+          <w:sz w:val="24"/>
+          <w:szCs w:val="24"/>
+          <w:lang w:val="en-US"/>
         </w:rPr>
         <w:t>moveToDestination</w:t>
       </w:r>
@@ -1170,8 +1058,9 @@
         <w:rPr>
           <w:sz w:val="24"/>
           <w:szCs w:val="24"/>
-        </w:rPr>
-        <w:t>.</w:t>
+          <w:lang w:val="en-US"/>
+        </w:rPr>
+        <w:t xml:space="preserve"> method.</w:t>
       </w:r>
     </w:p>
     <w:p>
@@ -1225,52 +1114,38 @@
     <w:p>
       <w:pPr>
         <w:rPr>
-          <w:i/>
-          <w:iCs/>
-          <w:sz w:val="24"/>
-          <w:szCs w:val="24"/>
-        </w:rPr>
-      </w:pPr>
-      <w:r>
-        <w:rPr>
-          <w:sz w:val="24"/>
-          <w:szCs w:val="24"/>
-        </w:rPr>
-        <w:t>Fig.</w:t>
-      </w:r>
-      <w:r>
-        <w:rPr>
-          <w:sz w:val="24"/>
-          <w:szCs w:val="24"/>
-        </w:rPr>
-        <w:t>5</w:t>
-      </w:r>
-      <w:r>
-        <w:rPr>
-          <w:sz w:val="24"/>
-          <w:szCs w:val="24"/>
-        </w:rPr>
-        <w:t xml:space="preserve"> Representação  parcial do método </w:t>
-      </w:r>
-      <w:proofErr w:type="spellStart"/>
-      <w:r>
-        <w:rPr>
-          <w:i/>
-          <w:iCs/>
-          <w:sz w:val="24"/>
-          <w:szCs w:val="24"/>
+          <w:sz w:val="24"/>
+          <w:szCs w:val="24"/>
+          <w:lang w:val="en-US"/>
+        </w:rPr>
+      </w:pPr>
+      <w:r>
+        <w:rPr>
+          <w:sz w:val="24"/>
+          <w:szCs w:val="24"/>
+          <w:lang w:val="en-US"/>
+        </w:rPr>
+        <w:t xml:space="preserve">Fig.5 Partial representation of the </w:t>
+      </w:r>
+      <w:proofErr w:type="spellStart"/>
+      <w:r>
+        <w:rPr>
+          <w:i/>
+          <w:iCs/>
+          <w:sz w:val="24"/>
+          <w:szCs w:val="24"/>
+          <w:lang w:val="en-US"/>
         </w:rPr>
         <w:t>moveDirection</w:t>
       </w:r>
       <w:proofErr w:type="spellEnd"/>
       <w:r>
         <w:rPr>
-          <w:i/>
-          <w:iCs/>
-          <w:sz w:val="24"/>
-          <w:szCs w:val="24"/>
-        </w:rPr>
-        <w:t>.</w:t>
+          <w:sz w:val="24"/>
+          <w:szCs w:val="24"/>
+          <w:lang w:val="en-US"/>
+        </w:rPr>
+        <w:t xml:space="preserve"> method.</w:t>
       </w:r>
     </w:p>
     <w:p>
@@ -1779,41 +1654,36 @@
         <w:rPr>
           <w:sz w:val="24"/>
           <w:szCs w:val="24"/>
-        </w:rPr>
-      </w:pPr>
-      <w:r>
-        <w:rPr>
-          <w:sz w:val="24"/>
-          <w:szCs w:val="24"/>
-        </w:rPr>
-        <w:t xml:space="preserve">Fig. 6 a 8 Representação do </w:t>
-      </w:r>
-      <w:r>
-        <w:rPr>
-          <w:sz w:val="24"/>
-          <w:szCs w:val="24"/>
-        </w:rPr>
-        <w:t xml:space="preserve"> método </w:t>
-      </w:r>
-      <w:proofErr w:type="spellStart"/>
-      <w:r>
-        <w:rPr>
-          <w:i/>
-          <w:iCs/>
-          <w:sz w:val="24"/>
-          <w:szCs w:val="24"/>
+          <w:lang w:val="en-US"/>
+        </w:rPr>
+      </w:pPr>
+      <w:r>
+        <w:rPr>
+          <w:sz w:val="24"/>
+          <w:szCs w:val="24"/>
+          <w:lang w:val="en-US"/>
+        </w:rPr>
+        <w:t xml:space="preserve">Fig. 6 to 8 Representation of the </w:t>
+      </w:r>
+      <w:proofErr w:type="spellStart"/>
+      <w:r>
+        <w:rPr>
+          <w:i/>
+          <w:iCs/>
+          <w:sz w:val="24"/>
+          <w:szCs w:val="24"/>
+          <w:lang w:val="en-US"/>
         </w:rPr>
         <w:t>moveToDestination</w:t>
       </w:r>
       <w:proofErr w:type="spellEnd"/>
       <w:r>
         <w:rPr>
-          <w:i/>
-          <w:iCs/>
-          <w:sz w:val="24"/>
-          <w:szCs w:val="24"/>
-        </w:rPr>
-        <w:t>.</w:t>
+          <w:sz w:val="24"/>
+          <w:szCs w:val="24"/>
+          <w:lang w:val="en-US"/>
+        </w:rPr>
+        <w:t xml:space="preserve"> method.</w:t>
       </w:r>
     </w:p>
     <w:p>
@@ -1822,6 +1692,7 @@
         <w:rPr>
           <w:sz w:val="24"/>
           <w:szCs w:val="24"/>
+          <w:lang w:val="en-US"/>
         </w:rPr>
       </w:pPr>
     </w:p>
@@ -1833,6 +1704,7 @@
           <w:bCs/>
           <w:sz w:val="40"/>
           <w:szCs w:val="40"/>
+          <w:lang w:val="en-US"/>
         </w:rPr>
       </w:pPr>
     </w:p>

</xml_diff>

<commit_message>
Adding the reviewlogs comments
</commit_message>
<xml_diff>
--- a/Project_Management/Nadia_Mendes_53175/Code_smells.docx
+++ b/Project_Management/Nadia_Mendes_53175/Code_smells.docx
@@ -430,7 +430,7 @@
                     <pic:cNvPicPr/>
                   </pic:nvPicPr>
                   <pic:blipFill>
-                    <a:blip r:embed="rId5"/>
+                    <a:blip r:embed="rId6"/>
                     <a:stretch>
                       <a:fillRect/>
                     </a:stretch>
@@ -478,7 +478,7 @@
                     <pic:cNvPicPr/>
                   </pic:nvPicPr>
                   <pic:blipFill>
-                    <a:blip r:embed="rId6"/>
+                    <a:blip r:embed="rId7"/>
                     <a:stretch>
                       <a:fillRect/>
                     </a:stretch>
@@ -527,7 +527,7 @@
                     <pic:cNvPicPr/>
                   </pic:nvPicPr>
                   <pic:blipFill>
-                    <a:blip r:embed="rId7"/>
+                    <a:blip r:embed="rId8"/>
                     <a:stretch>
                       <a:fillRect/>
                     </a:stretch>
@@ -1005,7 +1005,7 @@
                     <pic:cNvPicPr/>
                   </pic:nvPicPr>
                   <pic:blipFill>
-                    <a:blip r:embed="rId5"/>
+                    <a:blip r:embed="rId6"/>
                     <a:stretch>
                       <a:fillRect/>
                     </a:stretch>
@@ -1090,7 +1090,7 @@
                     <pic:cNvPicPr/>
                   </pic:nvPicPr>
                   <pic:blipFill>
-                    <a:blip r:embed="rId8"/>
+                    <a:blip r:embed="rId9"/>
                     <a:stretch>
                       <a:fillRect/>
                     </a:stretch>
@@ -1199,82 +1199,84 @@
         <w:rPr>
           <w:sz w:val="24"/>
           <w:szCs w:val="24"/>
-        </w:rPr>
-      </w:pPr>
-      <w:r>
-        <w:rPr>
-          <w:sz w:val="24"/>
-          <w:szCs w:val="24"/>
-        </w:rPr>
-        <w:t xml:space="preserve">Há evidencia de agrupamentos de dados, na classe </w:t>
+          <w:lang w:val="en-US"/>
+        </w:rPr>
+      </w:pPr>
+      <w:r>
+        <w:rPr>
+          <w:sz w:val="24"/>
+          <w:szCs w:val="24"/>
+          <w:lang w:val="en-US"/>
+        </w:rPr>
+        <w:t xml:space="preserve">There is evidence of data groupings, in the </w:t>
       </w:r>
       <w:r>
         <w:rPr>
           <w:i/>
           <w:iCs/>
-        </w:rPr>
-        <w:t>InGameController.java</w:t>
-      </w:r>
-      <w:r>
-        <w:rPr>
-          <w:sz w:val="24"/>
-          <w:szCs w:val="24"/>
-        </w:rPr>
-        <w:t xml:space="preserve"> contida no package </w:t>
-      </w:r>
-      <w:proofErr w:type="spellStart"/>
+          <w:sz w:val="24"/>
+          <w:szCs w:val="24"/>
+          <w:lang w:val="en-US"/>
+        </w:rPr>
+        <w:t>InGameController</w:t>
+      </w:r>
+      <w:r>
+        <w:rPr>
+          <w:sz w:val="24"/>
+          <w:szCs w:val="24"/>
+          <w:lang w:val="en-US"/>
+        </w:rPr>
+        <w:t>.</w:t>
+      </w:r>
       <w:r>
         <w:rPr>
           <w:i/>
           <w:iCs/>
-          <w:kern w:val="0"/>
-          <w14:ligatures w14:val="none"/>
-        </w:rPr>
-        <w:t>src.net.sf.freecol.client.control</w:t>
-      </w:r>
-      <w:proofErr w:type="spellEnd"/>
+          <w:sz w:val="24"/>
+          <w:szCs w:val="24"/>
+          <w:lang w:val="en-US"/>
+        </w:rPr>
+        <w:t>java</w:t>
+      </w:r>
+      <w:r>
+        <w:rPr>
+          <w:sz w:val="24"/>
+          <w:szCs w:val="24"/>
+          <w:lang w:val="en-US"/>
+        </w:rPr>
+        <w:t xml:space="preserve"> class contained in the </w:t>
+      </w:r>
+      <w:proofErr w:type="spellStart"/>
+      <w:proofErr w:type="gramStart"/>
       <w:r>
         <w:rPr>
           <w:i/>
           <w:iCs/>
-          <w:kern w:val="0"/>
-          <w14:ligatures w14:val="none"/>
-        </w:rPr>
-        <w:t>,</w:t>
-      </w:r>
+          <w:sz w:val="24"/>
+          <w:szCs w:val="24"/>
+          <w:lang w:val="en-US"/>
+        </w:rPr>
+        <w:t>src.net.sf.freecol</w:t>
+      </w:r>
+      <w:proofErr w:type="gramEnd"/>
       <w:r>
         <w:rPr>
           <w:i/>
           <w:iCs/>
-          <w:kern w:val="0"/>
-          <w:sz w:val="24"/>
-          <w:szCs w:val="24"/>
-          <w14:ligatures w14:val="none"/>
-        </w:rPr>
-        <w:t xml:space="preserve"> </w:t>
-      </w:r>
-      <w:r>
-        <w:rPr>
-          <w:kern w:val="0"/>
-          <w:sz w:val="24"/>
-          <w:szCs w:val="24"/>
-          <w14:ligatures w14:val="none"/>
-        </w:rPr>
-        <w:t>nesta</w:t>
-      </w:r>
-      <w:r>
-        <w:rPr>
-          <w:kern w:val="0"/>
-          <w14:ligatures w14:val="none"/>
-        </w:rPr>
-        <w:t xml:space="preserve"> </w:t>
-      </w:r>
-      <w:r>
-        <w:rPr>
-          <w:sz w:val="24"/>
-          <w:szCs w:val="24"/>
-        </w:rPr>
-        <w:t xml:space="preserve">existem métodos a receber muitos parâmetros, tais como o método </w:t>
+          <w:sz w:val="24"/>
+          <w:szCs w:val="24"/>
+          <w:lang w:val="en-US"/>
+        </w:rPr>
+        <w:t>.client.control</w:t>
+      </w:r>
+      <w:proofErr w:type="spellEnd"/>
+      <w:r>
+        <w:rPr>
+          <w:sz w:val="24"/>
+          <w:szCs w:val="24"/>
+          <w:lang w:val="en-US"/>
+        </w:rPr>
+        <w:t xml:space="preserve"> package, there are methods to receive many parameters, such as the </w:t>
       </w:r>
       <w:proofErr w:type="spellStart"/>
       <w:r>
@@ -1283,57 +1285,58 @@
           <w:iCs/>
           <w:sz w:val="24"/>
           <w:szCs w:val="24"/>
+          <w:lang w:val="en-US"/>
         </w:rPr>
         <w:t>moveToDestination</w:t>
       </w:r>
       <w:proofErr w:type="spellEnd"/>
+      <w:r>
+        <w:rPr>
+          <w:sz w:val="24"/>
+          <w:szCs w:val="24"/>
+          <w:lang w:val="en-US"/>
+        </w:rPr>
+        <w:t xml:space="preserve"> method almost starts on line 1196, where the unit is passed as a parameter to almost all unit-related method calls such as </w:t>
+      </w:r>
+      <w:proofErr w:type="spellStart"/>
       <w:r>
         <w:rPr>
           <w:i/>
           <w:iCs/>
           <w:sz w:val="24"/>
           <w:szCs w:val="24"/>
-        </w:rPr>
-        <w:t xml:space="preserve">  </w:t>
-      </w:r>
-      <w:r>
-        <w:rPr>
-          <w:sz w:val="24"/>
-          <w:szCs w:val="24"/>
-        </w:rPr>
-        <w:t>quase</w:t>
-      </w:r>
+          <w:lang w:val="en-US"/>
+        </w:rPr>
+        <w:t>followTradeRoute</w:t>
+      </w:r>
+      <w:proofErr w:type="spellEnd"/>
+      <w:r>
+        <w:rPr>
+          <w:sz w:val="24"/>
+          <w:szCs w:val="24"/>
+          <w:lang w:val="en-US"/>
+        </w:rPr>
+        <w:t xml:space="preserve">, </w:t>
+      </w:r>
+      <w:proofErr w:type="spellStart"/>
       <w:r>
         <w:rPr>
           <w:i/>
           <w:iCs/>
           <w:sz w:val="24"/>
           <w:szCs w:val="24"/>
-        </w:rPr>
-        <w:t xml:space="preserve"> </w:t>
-      </w:r>
-      <w:r>
-        <w:rPr>
-          <w:sz w:val="24"/>
-          <w:szCs w:val="24"/>
-        </w:rPr>
-        <w:t xml:space="preserve">inicia na linha 1196, em que o </w:t>
-      </w:r>
-      <w:proofErr w:type="spellStart"/>
-      <w:r>
-        <w:rPr>
-          <w:sz w:val="24"/>
-          <w:szCs w:val="24"/>
-        </w:rPr>
-        <w:t>unit</w:t>
+          <w:lang w:val="en-US"/>
+        </w:rPr>
+        <w:t>moveTile</w:t>
       </w:r>
       <w:proofErr w:type="spellEnd"/>
       <w:r>
         <w:rPr>
           <w:sz w:val="24"/>
           <w:szCs w:val="24"/>
-        </w:rPr>
-        <w:t xml:space="preserve"> é passado como um parâmetro para quase todas as chamadas de métodos relacionados a unidades, como </w:t>
+          <w:lang w:val="en-US"/>
+        </w:rPr>
+        <w:t xml:space="preserve">, </w:t>
       </w:r>
       <w:proofErr w:type="spellStart"/>
       <w:r>
@@ -1342,141 +1345,18 @@
           <w:iCs/>
           <w:sz w:val="24"/>
           <w:szCs w:val="24"/>
-        </w:rPr>
-        <w:t>followTradeRout</w:t>
-      </w:r>
-      <w:r>
-        <w:rPr>
-          <w:sz w:val="24"/>
-          <w:szCs w:val="24"/>
-        </w:rPr>
-        <w:t>e</w:t>
+          <w:lang w:val="en-US"/>
+        </w:rPr>
+        <w:t>moveAttack</w:t>
       </w:r>
       <w:proofErr w:type="spellEnd"/>
       <w:r>
         <w:rPr>
           <w:sz w:val="24"/>
           <w:szCs w:val="24"/>
-        </w:rPr>
-        <w:t>,</w:t>
-      </w:r>
-      <w:r>
-        <w:rPr>
-          <w:i/>
-          <w:iCs/>
-          <w:sz w:val="24"/>
-          <w:szCs w:val="24"/>
-        </w:rPr>
-        <w:t xml:space="preserve"> </w:t>
-      </w:r>
-      <w:proofErr w:type="spellStart"/>
-      <w:r>
-        <w:rPr>
-          <w:i/>
-          <w:iCs/>
-          <w:sz w:val="24"/>
-          <w:szCs w:val="24"/>
-        </w:rPr>
-        <w:t>moveTile</w:t>
-      </w:r>
-      <w:proofErr w:type="spellEnd"/>
-      <w:r>
-        <w:rPr>
-          <w:i/>
-          <w:iCs/>
-          <w:sz w:val="24"/>
-          <w:szCs w:val="24"/>
-        </w:rPr>
-        <w:t xml:space="preserve">, </w:t>
-      </w:r>
-      <w:proofErr w:type="spellStart"/>
-      <w:r>
-        <w:rPr>
-          <w:i/>
-          <w:iCs/>
-          <w:sz w:val="24"/>
-          <w:szCs w:val="24"/>
-        </w:rPr>
-        <w:t>moveAttack</w:t>
-      </w:r>
-      <w:proofErr w:type="spellEnd"/>
-      <w:r>
-        <w:rPr>
-          <w:i/>
-          <w:iCs/>
-          <w:sz w:val="24"/>
-          <w:szCs w:val="24"/>
-        </w:rPr>
-        <w:t xml:space="preserve">, etc. </w:t>
-      </w:r>
-      <w:r>
-        <w:rPr>
-          <w:sz w:val="24"/>
-          <w:szCs w:val="24"/>
-        </w:rPr>
-        <w:t xml:space="preserve">Isto pode ser considerado um data </w:t>
-      </w:r>
-      <w:proofErr w:type="spellStart"/>
-      <w:r>
-        <w:rPr>
-          <w:sz w:val="24"/>
-          <w:szCs w:val="24"/>
-        </w:rPr>
-        <w:t>clump</w:t>
-      </w:r>
-      <w:proofErr w:type="spellEnd"/>
-      <w:r>
-        <w:rPr>
-          <w:sz w:val="24"/>
-          <w:szCs w:val="24"/>
-        </w:rPr>
-        <w:t xml:space="preserve"> uma vez que o </w:t>
-      </w:r>
-      <w:proofErr w:type="spellStart"/>
-      <w:r>
-        <w:rPr>
-          <w:sz w:val="24"/>
-          <w:szCs w:val="24"/>
-        </w:rPr>
-        <w:t>objecto</w:t>
-      </w:r>
-      <w:proofErr w:type="spellEnd"/>
-      <w:r>
-        <w:rPr>
-          <w:sz w:val="24"/>
-          <w:szCs w:val="24"/>
-        </w:rPr>
-        <w:t xml:space="preserve"> </w:t>
-      </w:r>
-      <w:proofErr w:type="spellStart"/>
-      <w:r>
-        <w:rPr>
-          <w:sz w:val="24"/>
-          <w:szCs w:val="24"/>
-        </w:rPr>
-        <w:t>unit</w:t>
-      </w:r>
-      <w:proofErr w:type="spellEnd"/>
-      <w:r>
-        <w:rPr>
-          <w:sz w:val="24"/>
-          <w:szCs w:val="24"/>
-        </w:rPr>
-        <w:t xml:space="preserve"> está sempre relacionado a essas operações de movimento, e os mesmos par</w:t>
-      </w:r>
-      <w:r>
-        <w:rPr>
-          <w:sz w:val="24"/>
-          <w:szCs w:val="24"/>
-        </w:rPr>
-        <w:t xml:space="preserve">âmetros </w:t>
-      </w:r>
-      <w:r>
-        <w:rPr>
-          <w:sz w:val="24"/>
-          <w:szCs w:val="24"/>
-        </w:rPr>
-        <w:t>são repetidamente passados.</w:t>
+          <w:lang w:val="en-US"/>
+        </w:rPr>
+        <w:t>, etc. This can be considered a data clump since the unit object is always related to these movement operations, and the same Parcels are repeated past.</w:t>
       </w:r>
     </w:p>
     <w:p>
@@ -1485,24 +1365,17 @@
         <w:rPr>
           <w:sz w:val="24"/>
           <w:szCs w:val="24"/>
-        </w:rPr>
-      </w:pPr>
-      <w:r>
-        <w:rPr>
-          <w:sz w:val="24"/>
-          <w:szCs w:val="24"/>
-        </w:rPr>
-        <w:t>Uma possível solução seria criar objetos  para agrupar dados relacionados e tornar o código mais legível.</w:t>
-      </w:r>
-    </w:p>
-    <w:p>
-      <w:pPr>
-        <w:pStyle w:val="PargrafodaLista"/>
-        <w:rPr>
-          <w:sz w:val="24"/>
-          <w:szCs w:val="24"/>
-        </w:rPr>
-      </w:pPr>
+          <w:lang w:val="en-US"/>
+        </w:rPr>
+      </w:pPr>
+      <w:r>
+        <w:rPr>
+          <w:sz w:val="24"/>
+          <w:szCs w:val="24"/>
+          <w:lang w:val="en-US"/>
+        </w:rPr>
+        <w:t>A possible solution would be to create objects to group related data and make the code more readable.</w:t>
+      </w:r>
     </w:p>
     <w:p>
       <w:pPr>
@@ -1531,7 +1404,7 @@
                     <pic:cNvPicPr/>
                   </pic:nvPicPr>
                   <pic:blipFill>
-                    <a:blip r:embed="rId5"/>
+                    <a:blip r:embed="rId6"/>
                     <a:stretch>
                       <a:fillRect/>
                     </a:stretch>
@@ -1580,7 +1453,7 @@
                     <pic:cNvPicPr/>
                   </pic:nvPicPr>
                   <pic:blipFill>
-                    <a:blip r:embed="rId6"/>
+                    <a:blip r:embed="rId7"/>
                     <a:stretch>
                       <a:fillRect/>
                     </a:stretch>
@@ -1628,7 +1501,7 @@
                     <pic:cNvPicPr/>
                   </pic:nvPicPr>
                   <pic:blipFill>
-                    <a:blip r:embed="rId7"/>
+                    <a:blip r:embed="rId8"/>
                     <a:stretch>
                       <a:fillRect/>
                     </a:stretch>
@@ -2550,4 +2423,16 @@
     </a:ext>
   </a:extLst>
 </a:theme>
+</file>
+
+<file path=customXml/item1.xml><?xml version="1.0" encoding="utf-8"?>
+<b:Sources xmlns:b="http://schemas.openxmlformats.org/officeDocument/2006/bibliography" xmlns="http://schemas.openxmlformats.org/officeDocument/2006/bibliography" SelectedStyle="\APASixthEditionOfficeOnline.xsl" StyleName="APA" Version="6"/>
+</file>
+
+<file path=customXml/itemProps1.xml><?xml version="1.0" encoding="utf-8"?>
+<ds:datastoreItem xmlns:ds="http://schemas.openxmlformats.org/officeDocument/2006/customXml" ds:itemID="{C95FE503-57AA-49C7-8089-BFA38BF56676}">
+  <ds:schemaRefs>
+    <ds:schemaRef ds:uri="http://schemas.openxmlformats.org/officeDocument/2006/bibliography"/>
+  </ds:schemaRefs>
+</ds:datastoreItem>
 </file>
</xml_diff>